<commit_message>
update word reference doc
</commit_message>
<xml_diff>
--- a/_extensions/bhhi-quarto/custom-reference-doc.docx
+++ b/_extensions/bhhi-quarto/custom-reference-doc.docx
@@ -5,33 +5,74 @@
     <w:p>
       <w:pPr>
         <w:pStyle w:val="Title"/>
-      </w:pPr>
-      <w:r>
+        <w:jc w:val="left"/>
+        <w:rPr>
+          <w:rFonts w:asciiTheme="majorHAnsi" w:hAnsiTheme="majorHAnsi" w:cstheme="majorHAnsi"/>
+        </w:rPr>
+      </w:pPr>
+      <w:r>
+        <w:rPr>
+          <w:rFonts w:asciiTheme="majorHAnsi" w:hAnsiTheme="majorHAnsi" w:cstheme="majorHAnsi"/>
+        </w:rPr>
         <w:t xml:space="preserve"> Title </w:t>
       </w:r>
     </w:p>
     <w:p>
       <w:pPr>
         <w:pStyle w:val="Subtitle"/>
-      </w:pPr>
-      <w:r>
-        <w:t xml:space="preserve"> Subtitle </w:t>
+        <w:jc w:val="left"/>
+      </w:pPr>
+      <w:r>
+        <w:t xml:space="preserve"> </w:t>
+      </w:r>
+      <w:r>
+        <w:rPr>
+          <w:rFonts w:asciiTheme="majorHAnsi" w:hAnsiTheme="majorHAnsi" w:cstheme="majorHAnsi"/>
+        </w:rPr>
+        <w:t>Subtitle</w:t>
+      </w:r>
+      <w:r>
+        <w:t xml:space="preserve"> </w:t>
       </w:r>
     </w:p>
     <w:p>
       <w:pPr>
         <w:pStyle w:val="Author"/>
-      </w:pPr>
-      <w:r>
-        <w:t xml:space="preserve"> Author </w:t>
+        <w:jc w:val="left"/>
+      </w:pPr>
+      <w:r>
+        <w:t xml:space="preserve"> </w:t>
+      </w:r>
+      <w:r>
+        <w:rPr>
+          <w:rFonts w:asciiTheme="majorHAnsi" w:hAnsiTheme="majorHAnsi" w:cstheme="majorHAnsi"/>
+          <w:sz w:val="24"/>
+          <w:szCs w:val="28"/>
+        </w:rPr>
+        <w:t>Author</w:t>
+      </w:r>
+      <w:r>
+        <w:t xml:space="preserve"> </w:t>
       </w:r>
     </w:p>
     <w:p>
       <w:pPr>
         <w:pStyle w:val="Date"/>
-      </w:pPr>
-      <w:r>
-        <w:t xml:space="preserve"> Date </w:t>
+        <w:jc w:val="left"/>
+      </w:pPr>
+      <w:r>
+        <w:t xml:space="preserve"> </w:t>
+      </w:r>
+      <w:r>
+        <w:rPr>
+          <w:rFonts w:asciiTheme="majorHAnsi" w:hAnsiTheme="majorHAnsi" w:cstheme="majorHAnsi"/>
+          <w:sz w:val="24"/>
+          <w:szCs w:val="28"/>
+        </w:rPr>
+        <w:t>Date</w:t>
+      </w:r>
+      <w:r>
+        <w:t xml:space="preserve"> </w:t>
       </w:r>
     </w:p>
     <w:p>
@@ -204,8 +245,8 @@
         <w:tblLook w:val="07E0" w:firstRow="1" w:lastRow="1" w:firstColumn="1" w:lastColumn="1" w:noHBand="1" w:noVBand="1"/>
       </w:tblPr>
       <w:tblGrid>
-        <w:gridCol w:w="832"/>
-        <w:gridCol w:w="832"/>
+        <w:gridCol w:w="803"/>
+        <w:gridCol w:w="803"/>
       </w:tblGrid>
       <w:tr>
         <w:trPr>
@@ -974,12 +1015,13 @@
     <w:name w:val="Body Text"/>
     <w:basedOn w:val="Normal"/>
     <w:qFormat/>
-    <w:rsid w:val="00D96E8E"/>
+    <w:rsid w:val="00BD06FF"/>
     <w:pPr>
       <w:spacing w:before="180" w:after="180" w:line="288" w:lineRule="auto"/>
     </w:pPr>
     <w:rPr>
-      <w:sz w:val="22"/>
+      <w:rFonts w:ascii="Calibri" w:hAnsi="Calibri"/>
+      <w:sz w:val="24"/>
     </w:rPr>
   </w:style>
   <w:style w:type="paragraph" w:customStyle="1" w:styleId="FirstParagraph">

</xml_diff>